<commit_message>
Se aumenta tabla de contenido
</commit_message>
<xml_diff>
--- a/Inicio.docx
+++ b/Inicio.docx
@@ -8,10 +8,21 @@
       </w:r>
     </w:p>
     <w:p/>
+    <w:p/>
+    <w:p/>
+    <w:p/>
+    <w:p>
+      <w:r>
+        <w:t>Tabla de contenido</w:t>
+      </w:r>
+    </w:p>
+    <w:p/>
     <w:p>
       <w:bookmarkStart w:id="0" w:name="_GoBack"/>
       <w:bookmarkEnd w:id="0"/>
     </w:p>
+    <w:p/>
+    <w:p/>
     <w:sectPr>
       <w:pgSz w:w="12240" w:h="15840"/>
       <w:pgMar w:top="1417" w:right="1701" w:bottom="1417" w:left="1701" w:header="708" w:footer="708" w:gutter="0"/>

</xml_diff>

<commit_message>
Se agrega el alcance
</commit_message>
<xml_diff>
--- a/Inicio.docx
+++ b/Inicio.docx
@@ -18,9 +18,16 @@
     </w:p>
     <w:p/>
     <w:p>
+      <w:r>
+        <w:t>Alcance</w:t>
+      </w:r>
+    </w:p>
+    <w:p>
       <w:bookmarkStart w:id="0" w:name="_GoBack"/>
       <w:bookmarkEnd w:id="0"/>
     </w:p>
+    <w:p/>
+    <w:p/>
     <w:p/>
     <w:p/>
     <w:sectPr>

</xml_diff>

<commit_message>
Se agregan las conclusiones
</commit_message>
<xml_diff>
--- a/Inicio.docx
+++ b/Inicio.docx
@@ -22,10 +22,15 @@
         <w:t>Alcance</w:t>
       </w:r>
     </w:p>
+    <w:p/>
     <w:p>
+      <w:r>
+        <w:t>cocnclusiones</w:t>
+      </w:r>
       <w:bookmarkStart w:id="0" w:name="_GoBack"/>
       <w:bookmarkEnd w:id="0"/>
     </w:p>
+    <w:p/>
     <w:p/>
     <w:p/>
     <w:p/>

</xml_diff>